<commit_message>
jiga7 | La partie sur le Résumé
</commit_message>
<xml_diff>
--- a/Mon_Rapport.docx
+++ b/Mon_Rapport.docx
@@ -1148,9 +1148,19 @@
           <w:b/>
           <w:lang w:bidi="en-US"/>
         </w:rPr>
-        <w:t>Année Académique 2015/201</w:t>
-      </w:r>
-      <w:bookmarkStart w:id="0" w:name="_Toc468224688"/>
+        <w:t>Année Académi</w:t>
+      </w:r>
+      <w:bookmarkStart w:id="0" w:name="_GoBack"/>
+      <w:bookmarkEnd w:id="0"/>
+      <w:r>
+        <w:rPr>
+          <w:rFonts w:ascii="Cambria" w:eastAsia="Times New Roman" w:hAnsi="Cambria" w:cs="Times New Roman"/>
+          <w:b/>
+          <w:lang w:bidi="en-US"/>
+        </w:rPr>
+        <w:t>que 2015/201</w:t>
+      </w:r>
+      <w:bookmarkStart w:id="1" w:name="_Toc468224688"/>
       <w:r>
         <w:rPr>
           <w:rFonts w:ascii="Cambria" w:eastAsia="Times New Roman" w:hAnsi="Cambria" w:cs="Times New Roman"/>
@@ -1159,9 +1169,1097 @@
         </w:rPr>
         <w:t>2</w:t>
       </w:r>
-      <w:bookmarkStart w:id="1" w:name="_GoBack"/>
-      <w:bookmarkEnd w:id="0"/>
       <w:bookmarkEnd w:id="1"/>
+    </w:p>
+    <w:p>
+      <w:pPr>
+        <w:pStyle w:val="Sansinterligne"/>
+        <w:rPr>
+          <w:rFonts w:ascii="Cambria" w:hAnsi="Cambria"/>
+          <w:b/>
+          <w:bCs/>
+          <w:sz w:val="72"/>
+          <w:szCs w:val="72"/>
+        </w:rPr>
+      </w:pPr>
+      <w:r>
+        <w:rPr>
+          <w:rFonts w:ascii="Cambria" w:hAnsi="Cambria"/>
+          <w:b/>
+          <w:bCs/>
+          <w:sz w:val="72"/>
+          <w:szCs w:val="72"/>
+        </w:rPr>
+        <w:lastRenderedPageBreak/>
+        <w:t>Résumé</w:t>
+      </w:r>
+    </w:p>
+    <w:p>
+      <w:pPr>
+        <w:spacing w:after="200" w:line="276" w:lineRule="auto"/>
+        <w:ind w:firstLine="708"/>
+        <w:jc w:val="both"/>
+        <w:rPr>
+          <w:rFonts w:cs="Times New Roman"/>
+          <w:szCs w:val="24"/>
+        </w:rPr>
+      </w:pPr>
+    </w:p>
+    <w:p>
+      <w:pPr>
+        <w:spacing w:after="200" w:line="276" w:lineRule="auto"/>
+        <w:ind w:firstLine="708"/>
+        <w:jc w:val="both"/>
+      </w:pPr>
+      <w:r>
+        <w:rPr>
+          <w:rFonts w:cs="Times New Roman"/>
+          <w:szCs w:val="24"/>
+        </w:rPr>
+        <w:t xml:space="preserve">Dans ce </w:t>
+      </w:r>
+      <w:r>
+        <w:rPr>
+          <w:rFonts w:cs="Times New Roman"/>
+          <w:szCs w:val="24"/>
+        </w:rPr>
+        <w:t>document, nous</w:t>
+      </w:r>
+      <w:r>
+        <w:rPr>
+          <w:rFonts w:cs="Times New Roman"/>
+          <w:szCs w:val="24"/>
+        </w:rPr>
+        <w:t xml:space="preserve"> relaterons les différents aspects de la réalisation</w:t>
+      </w:r>
+      <w:r>
+        <w:rPr>
+          <w:rFonts w:cs="Times New Roman"/>
+          <w:szCs w:val="24"/>
+        </w:rPr>
+        <w:t xml:space="preserve">                </w:t>
+      </w:r>
+      <w:r>
+        <w:rPr>
+          <w:rFonts w:cs="Times New Roman"/>
+          <w:color w:val="000000" w:themeColor="text1"/>
+          <w:szCs w:val="24"/>
+        </w:rPr>
+        <w:t>d'un outil bureautique</w:t>
+      </w:r>
+      <w:r>
+        <w:rPr>
+          <w:rFonts w:cs="Times New Roman"/>
+          <w:color w:val="000000" w:themeColor="text1"/>
+          <w:szCs w:val="24"/>
+        </w:rPr>
+        <w:t xml:space="preserve"> qui s’appuiera sur un logiciel de traitement de texte pour permettre de travailler de façon collaborative</w:t>
+      </w:r>
+      <w:r>
+        <w:rPr>
+          <w:rFonts w:cs="Times New Roman"/>
+          <w:szCs w:val="24"/>
+        </w:rPr>
+        <w:t xml:space="preserve">. </w:t>
+      </w:r>
+      <w:r>
+        <w:rPr>
+          <w:rFonts w:cs="Times New Roman"/>
+          <w:szCs w:val="24"/>
+        </w:rPr>
+        <w:t xml:space="preserve">Ce prototype </w:t>
+      </w:r>
+      <w:r>
+        <w:rPr>
+          <w:rFonts w:cs="Times New Roman"/>
+          <w:szCs w:val="24"/>
+        </w:rPr>
+        <w:t xml:space="preserve">donnera l'opportunité à différents collaborateurs </w:t>
+      </w:r>
+      <w:r>
+        <w:rPr>
+          <w:rFonts w:cs="Times New Roman"/>
+          <w:szCs w:val="24"/>
+        </w:rPr>
+        <w:t>d’éditer conjointement un document de façon simultanée. Aussi, les intervenants au projet auront la possibilité de charger les anciennes versions</w:t>
+      </w:r>
+      <w:r>
+        <w:rPr>
+          <w:rFonts w:cs="Times New Roman"/>
+          <w:szCs w:val="24"/>
+        </w:rPr>
+        <w:t xml:space="preserve"> d</w:t>
+      </w:r>
+      <w:r>
+        <w:rPr>
+          <w:rFonts w:cs="Times New Roman"/>
+          <w:szCs w:val="24"/>
+        </w:rPr>
+        <w:t>’</w:t>
+      </w:r>
+      <w:r>
+        <w:rPr>
+          <w:rFonts w:cs="Times New Roman"/>
+          <w:szCs w:val="24"/>
+        </w:rPr>
+        <w:t>u</w:t>
+      </w:r>
+      <w:r>
+        <w:rPr>
+          <w:rFonts w:cs="Times New Roman"/>
+          <w:szCs w:val="24"/>
+        </w:rPr>
+        <w:t>n</w:t>
+      </w:r>
+      <w:r>
+        <w:rPr>
+          <w:rFonts w:cs="Times New Roman"/>
+          <w:szCs w:val="24"/>
+        </w:rPr>
+        <w:t xml:space="preserve"> document </w:t>
+      </w:r>
+      <w:r>
+        <w:rPr>
+          <w:rFonts w:cs="Times New Roman"/>
+          <w:szCs w:val="24"/>
+        </w:rPr>
+        <w:t>à l’aide d’un</w:t>
+      </w:r>
+      <w:r>
+        <w:rPr>
+          <w:rFonts w:cs="Times New Roman"/>
+          <w:szCs w:val="24"/>
+        </w:rPr>
+        <w:t xml:space="preserve"> système de </w:t>
+      </w:r>
+      <w:r>
+        <w:rPr>
+          <w:rFonts w:cs="Times New Roman"/>
+          <w:b/>
+          <w:szCs w:val="24"/>
+        </w:rPr>
+        <w:t>gestion de versions</w:t>
+      </w:r>
+      <w:r>
+        <w:rPr>
+          <w:rFonts w:cs="Times New Roman"/>
+          <w:szCs w:val="24"/>
+        </w:rPr>
+        <w:t>.</w:t>
+      </w:r>
+      <w:r>
+        <w:rPr>
+          <w:rFonts w:cs="Times New Roman"/>
+          <w:szCs w:val="24"/>
+        </w:rPr>
+        <w:t xml:space="preserve"> Et ainsi faciliter la tâche au superviseur pour contrôler l’évolution du document ainsi que les actions effectuées par chacun des participants au projet.</w:t>
+      </w:r>
+      <w:r>
+        <w:rPr>
+          <w:rFonts w:cs="Times New Roman"/>
+          <w:szCs w:val="24"/>
+        </w:rPr>
+        <w:tab/>
+      </w:r>
+      <w:r>
+        <w:rPr>
+          <w:rFonts w:cs="Times New Roman"/>
+          <w:szCs w:val="24"/>
+        </w:rPr>
+        <w:tab/>
+      </w:r>
+      <w:r>
+        <w:rPr>
+          <w:rFonts w:cs="Times New Roman"/>
+          <w:szCs w:val="24"/>
+        </w:rPr>
+        <w:tab/>
+      </w:r>
+      <w:r>
+        <w:rPr>
+          <w:rFonts w:cs="Times New Roman"/>
+          <w:szCs w:val="24"/>
+        </w:rPr>
+        <w:tab/>
+      </w:r>
+      <w:r>
+        <w:rPr>
+          <w:rFonts w:cs="Times New Roman"/>
+          <w:szCs w:val="24"/>
+        </w:rPr>
+        <w:tab/>
+      </w:r>
+      <w:r>
+        <w:rPr>
+          <w:rFonts w:cs="Times New Roman"/>
+          <w:szCs w:val="24"/>
+        </w:rPr>
+        <w:tab/>
+      </w:r>
+      <w:r>
+        <w:rPr>
+          <w:rFonts w:cs="Times New Roman"/>
+          <w:szCs w:val="24"/>
+        </w:rPr>
+        <w:tab/>
+      </w:r>
+      <w:r>
+        <w:rPr>
+          <w:rFonts w:cs="Times New Roman"/>
+          <w:szCs w:val="24"/>
+        </w:rPr>
+        <w:tab/>
+      </w:r>
+      <w:r>
+        <w:rPr>
+          <w:rFonts w:cs="Times New Roman"/>
+          <w:szCs w:val="24"/>
+        </w:rPr>
+        <w:tab/>
+      </w:r>
+      <w:r>
+        <w:rPr>
+          <w:rFonts w:cs="Times New Roman"/>
+          <w:szCs w:val="24"/>
+        </w:rPr>
+        <w:tab/>
+      </w:r>
+      <w:r>
+        <w:rPr>
+          <w:rFonts w:cs="Times New Roman"/>
+          <w:szCs w:val="24"/>
+        </w:rPr>
+        <w:tab/>
+      </w:r>
+      <w:r>
+        <w:rPr>
+          <w:rFonts w:cs="Times New Roman"/>
+          <w:szCs w:val="24"/>
+        </w:rPr>
+        <w:tab/>
+      </w:r>
+      <w:r>
+        <w:rPr>
+          <w:rFonts w:cs="Times New Roman"/>
+          <w:szCs w:val="24"/>
+        </w:rPr>
+        <w:t xml:space="preserve">Face aux </w:t>
+      </w:r>
+      <w:r>
+        <w:rPr>
+          <w:rFonts w:cs="Times New Roman"/>
+          <w:szCs w:val="24"/>
+        </w:rPr>
+        <w:t>limites</w:t>
+      </w:r>
+      <w:r>
+        <w:rPr>
+          <w:rFonts w:cs="Times New Roman"/>
+          <w:szCs w:val="24"/>
+        </w:rPr>
+        <w:t xml:space="preserve"> de </w:t>
+      </w:r>
+      <w:r>
+        <w:rPr>
+          <w:rFonts w:cs="Times New Roman"/>
+          <w:szCs w:val="24"/>
+        </w:rPr>
+        <w:t xml:space="preserve">certains </w:t>
+      </w:r>
+      <w:r>
+        <w:rPr>
+          <w:rFonts w:cs="Times New Roman"/>
+          <w:szCs w:val="24"/>
+        </w:rPr>
+        <w:t xml:space="preserve">outils existants, </w:t>
+      </w:r>
+      <w:r>
+        <w:rPr>
+          <w:rFonts w:cs="Times New Roman"/>
+          <w:szCs w:val="24"/>
+        </w:rPr>
+        <w:t>et au problème de confidentialité des données</w:t>
+      </w:r>
+      <w:r>
+        <w:rPr>
+          <w:rFonts w:cs="Times New Roman"/>
+          <w:szCs w:val="24"/>
+        </w:rPr>
+        <w:t xml:space="preserve">, notre structure d'accueil </w:t>
+      </w:r>
+      <w:r>
+        <w:rPr>
+          <w:rFonts w:cs="Times New Roman"/>
+          <w:b/>
+          <w:szCs w:val="24"/>
+        </w:rPr>
+        <w:t>GDC</w:t>
+      </w:r>
+      <w:r>
+        <w:rPr>
+          <w:rFonts w:cs="Times New Roman"/>
+          <w:szCs w:val="24"/>
+        </w:rPr>
+        <w:t xml:space="preserve"> </w:t>
+      </w:r>
+      <w:r>
+        <w:rPr>
+          <w:rFonts w:cs="Times New Roman"/>
+          <w:b/>
+          <w:szCs w:val="24"/>
+        </w:rPr>
+        <w:t>Atos Sénégal</w:t>
+      </w:r>
+      <w:r>
+        <w:rPr>
+          <w:rFonts w:cs="Times New Roman"/>
+          <w:szCs w:val="24"/>
+        </w:rPr>
+        <w:t xml:space="preserve"> propose comme </w:t>
+      </w:r>
+      <w:r>
+        <w:rPr>
+          <w:rFonts w:cs="Times New Roman"/>
+          <w:szCs w:val="24"/>
+        </w:rPr>
+        <w:t>prototype :</w:t>
+      </w:r>
+      <w:r>
+        <w:rPr>
+          <w:rFonts w:cs="Times New Roman"/>
+          <w:szCs w:val="24"/>
+        </w:rPr>
+        <w:t xml:space="preserve"> </w:t>
+      </w:r>
+      <w:r>
+        <w:rPr>
+          <w:rFonts w:cs="Times New Roman"/>
+          <w:szCs w:val="24"/>
+        </w:rPr>
+        <w:t xml:space="preserve">un </w:t>
+      </w:r>
+      <w:r>
+        <w:rPr>
+          <w:rFonts w:cs="Times New Roman"/>
+          <w:b/>
+          <w:szCs w:val="24"/>
+        </w:rPr>
+        <w:t>applicatif desktop</w:t>
+      </w:r>
+      <w:r>
+        <w:rPr>
+          <w:rFonts w:cs="Times New Roman"/>
+          <w:szCs w:val="24"/>
+        </w:rPr>
+        <w:t xml:space="preserve">. </w:t>
+      </w:r>
+      <w:r>
+        <w:rPr>
+          <w:rFonts w:cs="Times New Roman"/>
+          <w:szCs w:val="24"/>
+        </w:rPr>
+        <w:t xml:space="preserve">Il s’agira de concevoir </w:t>
+      </w:r>
+      <w:r>
+        <w:rPr>
+          <w:rFonts w:cs="Times New Roman"/>
+          <w:szCs w:val="24"/>
+        </w:rPr>
+        <w:t xml:space="preserve">une application distribuée qui répondra aux attentes des utilisateurs en fournissant </w:t>
+      </w:r>
+      <w:r>
+        <w:rPr>
+          <w:rFonts w:cs="Times New Roman"/>
+          <w:szCs w:val="24"/>
+        </w:rPr>
+        <w:t>les</w:t>
+      </w:r>
+      <w:r>
+        <w:rPr>
+          <w:rFonts w:cs="Times New Roman"/>
+          <w:szCs w:val="24"/>
+        </w:rPr>
+        <w:t xml:space="preserve"> fonctionnalités</w:t>
+      </w:r>
+      <w:r>
+        <w:rPr>
+          <w:rFonts w:cs="Times New Roman"/>
+          <w:szCs w:val="24"/>
+        </w:rPr>
+        <w:t xml:space="preserve"> nécessaires dans </w:t>
+      </w:r>
+      <w:r>
+        <w:rPr>
+          <w:rFonts w:cs="Times New Roman"/>
+          <w:szCs w:val="24"/>
+        </w:rPr>
+        <w:t xml:space="preserve"> </w:t>
+      </w:r>
+      <w:r>
+        <w:rPr>
+          <w:rFonts w:cs="Times New Roman"/>
+          <w:szCs w:val="24"/>
+        </w:rPr>
+        <w:t xml:space="preserve">le dessein de </w:t>
+      </w:r>
+      <w:r>
+        <w:rPr>
+          <w:rFonts w:cs="Times New Roman"/>
+          <w:szCs w:val="24"/>
+        </w:rPr>
+        <w:t>facilite</w:t>
+      </w:r>
+      <w:r>
+        <w:rPr>
+          <w:rFonts w:cs="Times New Roman"/>
+          <w:szCs w:val="24"/>
+        </w:rPr>
+        <w:t>r</w:t>
+      </w:r>
+      <w:r>
+        <w:rPr>
+          <w:rFonts w:cs="Times New Roman"/>
+          <w:szCs w:val="24"/>
+        </w:rPr>
+        <w:t xml:space="preserve"> et</w:t>
+      </w:r>
+      <w:r>
+        <w:rPr>
+          <w:rFonts w:cs="Times New Roman"/>
+          <w:szCs w:val="24"/>
+        </w:rPr>
+        <w:t xml:space="preserve"> de</w:t>
+      </w:r>
+      <w:r>
+        <w:rPr>
+          <w:rFonts w:cs="Times New Roman"/>
+          <w:szCs w:val="24"/>
+        </w:rPr>
+        <w:t xml:space="preserve"> </w:t>
+      </w:r>
+      <w:r>
+        <w:rPr>
+          <w:rFonts w:cs="Times New Roman"/>
+          <w:szCs w:val="24"/>
+        </w:rPr>
+        <w:t>promouvoir</w:t>
+      </w:r>
+      <w:r>
+        <w:rPr>
+          <w:rFonts w:cs="Times New Roman"/>
+          <w:szCs w:val="24"/>
+        </w:rPr>
+        <w:t xml:space="preserve"> le travail en équipe. En outre, </w:t>
+      </w:r>
+      <w:r>
+        <w:rPr>
+          <w:rFonts w:cs="Times New Roman"/>
+          <w:szCs w:val="24"/>
+        </w:rPr>
+        <w:t>cela</w:t>
+      </w:r>
+      <w:r>
+        <w:rPr>
+          <w:rFonts w:cs="Times New Roman"/>
+          <w:szCs w:val="24"/>
+        </w:rPr>
+        <w:t xml:space="preserve"> consiste à permettre aux collaborateurs de travailler plus efficacement tout en engendrant un gain de temps considérable</w:t>
+      </w:r>
+      <w:r>
+        <w:rPr>
+          <w:rFonts w:cs="Times New Roman"/>
+          <w:szCs w:val="24"/>
+        </w:rPr>
+        <w:t>, et faciliter le suivi d’un document et le travail en équipe.</w:t>
+      </w:r>
+      <w:r>
+        <w:rPr>
+          <w:rFonts w:cs="Times New Roman"/>
+          <w:szCs w:val="24"/>
+        </w:rPr>
+        <w:tab/>
+      </w:r>
+      <w:r>
+        <w:rPr>
+          <w:rFonts w:cs="Times New Roman"/>
+          <w:szCs w:val="24"/>
+        </w:rPr>
+        <w:tab/>
+      </w:r>
+      <w:r>
+        <w:rPr>
+          <w:rFonts w:cs="Times New Roman"/>
+          <w:szCs w:val="24"/>
+        </w:rPr>
+        <w:tab/>
+      </w:r>
+      <w:r>
+        <w:rPr>
+          <w:rFonts w:cs="Times New Roman"/>
+          <w:szCs w:val="24"/>
+        </w:rPr>
+        <w:tab/>
+      </w:r>
+      <w:r>
+        <w:rPr>
+          <w:rFonts w:cs="Times New Roman"/>
+          <w:szCs w:val="24"/>
+        </w:rPr>
+        <w:t xml:space="preserve">Afin de rendre tout ceci effectif, nous </w:t>
+      </w:r>
+      <w:r>
+        <w:rPr>
+          <w:rFonts w:cs="Times New Roman"/>
+          <w:szCs w:val="24"/>
+        </w:rPr>
+        <w:t>choisissons d'</w:t>
+      </w:r>
+      <w:r>
+        <w:rPr>
+          <w:rFonts w:cs="Times New Roman"/>
+          <w:szCs w:val="24"/>
+        </w:rPr>
+        <w:t xml:space="preserve">implémenter ces fonctionnalités dans </w:t>
+      </w:r>
+      <w:r>
+        <w:rPr>
+          <w:rFonts w:cs="Times New Roman"/>
+          <w:szCs w:val="24"/>
+        </w:rPr>
+        <w:t xml:space="preserve">le logiciel </w:t>
+      </w:r>
+      <w:r>
+        <w:rPr>
+          <w:rFonts w:cs="Times New Roman"/>
+          <w:b/>
+          <w:szCs w:val="24"/>
+        </w:rPr>
+        <w:t>ms-Word</w:t>
+      </w:r>
+      <w:r>
+        <w:rPr>
+          <w:rFonts w:cs="Times New Roman"/>
+          <w:b/>
+          <w:szCs w:val="24"/>
+        </w:rPr>
+        <w:t xml:space="preserve">, </w:t>
+      </w:r>
+      <w:r>
+        <w:rPr>
+          <w:rFonts w:cs="Times New Roman"/>
+          <w:szCs w:val="24"/>
+        </w:rPr>
+        <w:t xml:space="preserve">le programme de traitement de texte le plus utilisé dans le monde, </w:t>
+      </w:r>
+      <w:r>
+        <w:rPr>
+          <w:rFonts w:cs="Times New Roman"/>
+          <w:szCs w:val="24"/>
+        </w:rPr>
+        <w:t xml:space="preserve">dans le but d'accorder </w:t>
+      </w:r>
+      <w:r>
+        <w:rPr>
+          <w:rFonts w:cs="Times New Roman"/>
+          <w:szCs w:val="24"/>
+        </w:rPr>
+        <w:t xml:space="preserve">aux </w:t>
+      </w:r>
+      <w:r>
+        <w:rPr>
+          <w:rFonts w:cs="Times New Roman"/>
+          <w:szCs w:val="24"/>
+        </w:rPr>
+        <w:t>utilisateurs la possibilité de travailler da</w:t>
+      </w:r>
+      <w:r>
+        <w:rPr>
+          <w:rFonts w:cs="Times New Roman"/>
+          <w:szCs w:val="24"/>
+        </w:rPr>
+        <w:t xml:space="preserve">ns un environnement familier. </w:t>
+      </w:r>
+      <w:r>
+        <w:rPr>
+          <w:rFonts w:cs="Times New Roman"/>
+          <w:szCs w:val="24"/>
+        </w:rPr>
+        <w:tab/>
+      </w:r>
+      <w:r>
+        <w:rPr>
+          <w:rFonts w:cs="Times New Roman"/>
+          <w:szCs w:val="24"/>
+        </w:rPr>
+        <w:tab/>
+      </w:r>
+      <w:r>
+        <w:rPr>
+          <w:rFonts w:cs="Times New Roman"/>
+          <w:szCs w:val="24"/>
+        </w:rPr>
+        <w:tab/>
+      </w:r>
+      <w:r>
+        <w:rPr>
+          <w:rFonts w:cs="Times New Roman"/>
+          <w:szCs w:val="24"/>
+        </w:rPr>
+        <w:tab/>
+      </w:r>
+      <w:r>
+        <w:rPr>
+          <w:rFonts w:cs="Times New Roman"/>
+          <w:szCs w:val="24"/>
+        </w:rPr>
+        <w:tab/>
+      </w:r>
+      <w:r>
+        <w:rPr>
+          <w:rFonts w:cs="Times New Roman"/>
+          <w:szCs w:val="24"/>
+        </w:rPr>
+        <w:tab/>
+      </w:r>
+      <w:r>
+        <w:rPr>
+          <w:rFonts w:cs="Times New Roman"/>
+          <w:szCs w:val="24"/>
+        </w:rPr>
+        <w:tab/>
+      </w:r>
+      <w:r>
+        <w:rPr>
+          <w:rFonts w:cs="Times New Roman"/>
+          <w:szCs w:val="24"/>
+        </w:rPr>
+        <w:tab/>
+      </w:r>
+      <w:r>
+        <w:rPr>
+          <w:rFonts w:cs="Times New Roman"/>
+          <w:szCs w:val="24"/>
+        </w:rPr>
+        <w:tab/>
+      </w:r>
+      <w:r>
+        <w:rPr>
+          <w:rFonts w:cs="Times New Roman"/>
+          <w:szCs w:val="24"/>
+        </w:rPr>
+        <w:tab/>
+      </w:r>
+      <w:r>
+        <w:rPr>
+          <w:rFonts w:cs="Times New Roman"/>
+          <w:szCs w:val="24"/>
+        </w:rPr>
+        <w:tab/>
+      </w:r>
+      <w:r>
+        <w:rPr>
+          <w:rFonts w:cs="Times New Roman"/>
+          <w:szCs w:val="24"/>
+        </w:rPr>
+        <w:tab/>
+        <w:t>Le</w:t>
+      </w:r>
+      <w:r>
+        <w:rPr>
+          <w:rFonts w:cs="Times New Roman"/>
+          <w:szCs w:val="24"/>
+        </w:rPr>
+        <w:t xml:space="preserve"> système de </w:t>
+      </w:r>
+      <w:r>
+        <w:rPr>
+          <w:rFonts w:cs="Times New Roman"/>
+          <w:szCs w:val="24"/>
+        </w:rPr>
+        <w:t>gestion de versions</w:t>
+      </w:r>
+      <w:r>
+        <w:rPr>
+          <w:rFonts w:cs="Times New Roman"/>
+          <w:szCs w:val="24"/>
+        </w:rPr>
+        <w:t xml:space="preserve">, ou </w:t>
+      </w:r>
+      <w:r>
+        <w:rPr>
+          <w:rFonts w:cs="Times New Roman"/>
+          <w:szCs w:val="24"/>
+        </w:rPr>
+        <w:t>précisément</w:t>
+      </w:r>
+      <w:r>
+        <w:rPr>
+          <w:rFonts w:cs="Times New Roman"/>
+          <w:szCs w:val="24"/>
+        </w:rPr>
+        <w:t xml:space="preserve"> le système de suivi des différentes versions d</w:t>
+      </w:r>
+      <w:r>
+        <w:rPr>
+          <w:rFonts w:cs="Times New Roman"/>
+          <w:szCs w:val="24"/>
+        </w:rPr>
+        <w:t>’</w:t>
+      </w:r>
+      <w:r>
+        <w:rPr>
+          <w:rFonts w:cs="Times New Roman"/>
+          <w:szCs w:val="24"/>
+        </w:rPr>
+        <w:t>u</w:t>
+      </w:r>
+      <w:r>
+        <w:rPr>
+          <w:rFonts w:cs="Times New Roman"/>
+          <w:szCs w:val="24"/>
+        </w:rPr>
+        <w:t>n</w:t>
+      </w:r>
+      <w:r>
+        <w:rPr>
+          <w:rFonts w:cs="Times New Roman"/>
+          <w:szCs w:val="24"/>
+        </w:rPr>
+        <w:t xml:space="preserve"> document, qui sera utilisé est</w:t>
+      </w:r>
+      <w:r>
+        <w:rPr>
+          <w:rFonts w:cs="Times New Roman"/>
+          <w:szCs w:val="24"/>
+        </w:rPr>
+        <w:t xml:space="preserve"> appelé</w:t>
+      </w:r>
+      <w:r>
+        <w:rPr>
+          <w:rFonts w:cs="Times New Roman"/>
+          <w:szCs w:val="24"/>
+        </w:rPr>
+        <w:t xml:space="preserve"> </w:t>
+      </w:r>
+      <w:r>
+        <w:rPr>
+          <w:rFonts w:cs="Times New Roman"/>
+          <w:b/>
+          <w:szCs w:val="24"/>
+        </w:rPr>
+        <w:t>Git</w:t>
+      </w:r>
+      <w:r>
+        <w:rPr>
+          <w:rFonts w:cs="Times New Roman"/>
+          <w:b/>
+          <w:szCs w:val="24"/>
+        </w:rPr>
+        <w:t xml:space="preserve">, </w:t>
+      </w:r>
+      <w:r>
+        <w:rPr>
+          <w:rFonts w:cs="Times New Roman"/>
+          <w:szCs w:val="24"/>
+        </w:rPr>
+        <w:t xml:space="preserve">un outil très performant dans ce domaine. </w:t>
+      </w:r>
+      <w:r>
+        <w:rPr>
+          <w:rFonts w:cs="Times New Roman"/>
+          <w:szCs w:val="24"/>
+        </w:rPr>
+        <w:t>Du fait que</w:t>
+      </w:r>
+      <w:r>
+        <w:rPr>
+          <w:rFonts w:cs="Times New Roman"/>
+          <w:b/>
+          <w:szCs w:val="24"/>
+        </w:rPr>
+        <w:t xml:space="preserve"> Git </w:t>
+      </w:r>
+      <w:r>
+        <w:rPr>
+          <w:rFonts w:cs="Times New Roman"/>
+          <w:szCs w:val="24"/>
+        </w:rPr>
+        <w:t>est</w:t>
+      </w:r>
+      <w:r>
+        <w:rPr>
+          <w:rFonts w:cs="Times New Roman"/>
+          <w:szCs w:val="24"/>
+        </w:rPr>
+        <w:t xml:space="preserve"> un outil </w:t>
+      </w:r>
+      <w:r>
+        <w:rPr>
+          <w:rFonts w:cs="Times New Roman"/>
+          <w:szCs w:val="24"/>
+        </w:rPr>
+        <w:t>décentralisé</w:t>
+      </w:r>
+      <w:r>
+        <w:rPr>
+          <w:rFonts w:cs="Times New Roman"/>
+          <w:szCs w:val="24"/>
+        </w:rPr>
+        <w:t xml:space="preserve">, il sera possible de travailler proprement en local et </w:t>
+      </w:r>
+      <w:r>
+        <w:rPr>
+          <w:rFonts w:cs="Times New Roman"/>
+          <w:szCs w:val="24"/>
+        </w:rPr>
+        <w:t>en</w:t>
+      </w:r>
+      <w:r>
+        <w:rPr>
+          <w:rFonts w:cs="Times New Roman"/>
+          <w:szCs w:val="24"/>
+        </w:rPr>
+        <w:t xml:space="preserve"> temps voulu de partager</w:t>
+      </w:r>
+      <w:r>
+        <w:rPr>
+          <w:rFonts w:cs="Times New Roman"/>
+          <w:szCs w:val="24"/>
+        </w:rPr>
+        <w:t xml:space="preserve"> facilement</w:t>
+      </w:r>
+      <w:r>
+        <w:rPr>
+          <w:rFonts w:cs="Times New Roman"/>
+          <w:szCs w:val="24"/>
+        </w:rPr>
+        <w:t xml:space="preserve"> son travail</w:t>
+      </w:r>
+      <w:r>
+        <w:rPr>
+          <w:rFonts w:cs="Times New Roman"/>
+          <w:szCs w:val="24"/>
+        </w:rPr>
+        <w:t xml:space="preserve"> avec les membres de l’équipe. </w:t>
+      </w:r>
+    </w:p>
+    <w:p>
+      <w:pPr>
+        <w:spacing w:after="200" w:line="276" w:lineRule="auto"/>
+        <w:ind w:firstLine="708"/>
+        <w:jc w:val="both"/>
+      </w:pPr>
+    </w:p>
+    <w:p>
+      <w:pPr>
+        <w:spacing w:after="200" w:line="276" w:lineRule="auto"/>
+        <w:jc w:val="both"/>
+        <w:rPr>
+          <w:rFonts w:cs="Times New Roman"/>
+          <w:b/>
+          <w:szCs w:val="24"/>
+        </w:rPr>
+      </w:pPr>
+      <w:r>
+        <w:rPr>
+          <w:rFonts w:cs="Times New Roman"/>
+          <w:b/>
+          <w:szCs w:val="24"/>
+        </w:rPr>
+        <w:t xml:space="preserve">Mots Clefs : </w:t>
+      </w:r>
+    </w:p>
+    <w:p>
+      <w:pPr>
+        <w:pStyle w:val="Paragraphedeliste"/>
+        <w:numPr>
+          <w:ilvl w:val="0"/>
+          <w:numId w:val="1"/>
+        </w:numPr>
+        <w:spacing w:after="200" w:line="276" w:lineRule="auto"/>
+        <w:jc w:val="both"/>
+        <w:rPr>
+          <w:rFonts w:cs="Times New Roman"/>
+          <w:szCs w:val="24"/>
+        </w:rPr>
+      </w:pPr>
+      <w:proofErr w:type="spellStart"/>
+      <w:r>
+        <w:rPr>
+          <w:rFonts w:cs="Times New Roman"/>
+          <w:b/>
+          <w:szCs w:val="24"/>
+        </w:rPr>
+        <w:t>Versioning</w:t>
+      </w:r>
+      <w:proofErr w:type="spellEnd"/>
+      <w:r>
+        <w:rPr>
+          <w:rFonts w:cs="Times New Roman"/>
+          <w:b/>
+          <w:szCs w:val="24"/>
+        </w:rPr>
+        <w:t xml:space="preserve"> </w:t>
+      </w:r>
+      <w:r>
+        <w:rPr>
+          <w:rFonts w:cs="Times New Roman"/>
+          <w:szCs w:val="24"/>
+        </w:rPr>
+        <w:t xml:space="preserve">suivi des différentes versions d'un document, </w:t>
+      </w:r>
+    </w:p>
+    <w:p>
+      <w:pPr>
+        <w:pStyle w:val="Paragraphedeliste"/>
+        <w:numPr>
+          <w:ilvl w:val="0"/>
+          <w:numId w:val="1"/>
+        </w:numPr>
+        <w:spacing w:after="200" w:line="276" w:lineRule="auto"/>
+        <w:jc w:val="both"/>
+        <w:rPr>
+          <w:rFonts w:cs="Times New Roman"/>
+          <w:szCs w:val="24"/>
+        </w:rPr>
+      </w:pPr>
+      <w:r>
+        <w:rPr>
+          <w:rFonts w:cs="Times New Roman"/>
+          <w:b/>
+          <w:szCs w:val="24"/>
+        </w:rPr>
+        <w:t>Git</w:t>
+      </w:r>
+      <w:r>
+        <w:rPr>
+          <w:rFonts w:cs="Times New Roman"/>
+          <w:szCs w:val="24"/>
+        </w:rPr>
+        <w:t xml:space="preserve"> outil de </w:t>
+      </w:r>
+      <w:proofErr w:type="spellStart"/>
+      <w:r>
+        <w:rPr>
+          <w:rFonts w:cs="Times New Roman"/>
+          <w:szCs w:val="24"/>
+        </w:rPr>
+        <w:t>ve</w:t>
+      </w:r>
+      <w:r>
+        <w:rPr>
+          <w:rFonts w:cs="Times New Roman"/>
+          <w:szCs w:val="24"/>
+        </w:rPr>
+        <w:t>rsioning</w:t>
+      </w:r>
+      <w:proofErr w:type="spellEnd"/>
+      <w:r>
+        <w:rPr>
+          <w:rFonts w:cs="Times New Roman"/>
+          <w:szCs w:val="24"/>
+        </w:rPr>
+        <w:t xml:space="preserve"> distribué,</w:t>
+      </w:r>
+    </w:p>
+    <w:p>
+      <w:pPr>
+        <w:pStyle w:val="Paragraphedeliste"/>
+        <w:numPr>
+          <w:ilvl w:val="0"/>
+          <w:numId w:val="1"/>
+        </w:numPr>
+        <w:spacing w:after="200" w:line="276" w:lineRule="auto"/>
+        <w:jc w:val="both"/>
+        <w:rPr>
+          <w:rFonts w:cs="Times New Roman"/>
+          <w:szCs w:val="24"/>
+        </w:rPr>
+      </w:pPr>
+      <w:r>
+        <w:rPr>
+          <w:rFonts w:cs="Times New Roman"/>
+          <w:b/>
+          <w:szCs w:val="24"/>
+        </w:rPr>
+        <w:t xml:space="preserve">POC </w:t>
+      </w:r>
+      <w:r>
+        <w:rPr>
+          <w:rFonts w:cs="Times New Roman"/>
+          <w:szCs w:val="24"/>
+        </w:rPr>
+        <w:t>démonstration de faisabilité.</w:t>
+      </w:r>
+      <w:r>
+        <w:rPr>
+          <w:rFonts w:cs="Times New Roman"/>
+          <w:szCs w:val="24"/>
+        </w:rPr>
+        <w:t xml:space="preserve"> </w:t>
+      </w:r>
+    </w:p>
+    <w:p>
+      <w:pPr>
+        <w:pStyle w:val="Paragraphedeliste"/>
+        <w:numPr>
+          <w:ilvl w:val="0"/>
+          <w:numId w:val="1"/>
+        </w:numPr>
+        <w:spacing w:after="200" w:line="276" w:lineRule="auto"/>
+        <w:jc w:val="both"/>
+      </w:pPr>
+      <w:proofErr w:type="spellStart"/>
+      <w:r>
+        <w:rPr>
+          <w:rFonts w:cs="Times New Roman"/>
+          <w:b/>
+          <w:szCs w:val="24"/>
+        </w:rPr>
+        <w:t>Merger</w:t>
+      </w:r>
+      <w:proofErr w:type="spellEnd"/>
+      <w:r>
+        <w:rPr>
+          <w:rFonts w:cs="Times New Roman"/>
+          <w:b/>
+          <w:szCs w:val="24"/>
+        </w:rPr>
+        <w:t> :</w:t>
+      </w:r>
+      <w:r>
+        <w:rPr>
+          <w:rFonts w:cs="Times New Roman"/>
+          <w:szCs w:val="24"/>
+        </w:rPr>
+        <w:t xml:space="preserve"> envoyer un document dans un dépôt.</w:t>
+      </w:r>
+    </w:p>
+    <w:p>
+      <w:pPr>
+        <w:tabs>
+          <w:tab w:val="left" w:pos="2940"/>
+        </w:tabs>
+        <w:spacing w:before="240" w:line="240" w:lineRule="auto"/>
+        <w:rPr>
+          <w:rFonts w:cs="Times New Roman"/>
+          <w:szCs w:val="24"/>
+        </w:rPr>
+      </w:pPr>
+    </w:p>
+    <w:p>
+      <w:pPr>
+        <w:tabs>
+          <w:tab w:val="left" w:pos="2940"/>
+        </w:tabs>
+        <w:spacing w:before="240" w:line="240" w:lineRule="auto"/>
+        <w:jc w:val="center"/>
+        <w:rPr>
+          <w:rFonts w:ascii="Cambria" w:eastAsia="Times New Roman" w:hAnsi="Cambria" w:cs="Times New Roman"/>
+          <w:b/>
+          <w:lang w:bidi="en-US"/>
+        </w:rPr>
+      </w:pPr>
     </w:p>
     <w:sectPr>
       <w:headerReference w:type="default" r:id="rId11"/>

</xml_diff>

<commit_message>
jiga7 | Correction des erreurs sur la page de garde
</commit_message>
<xml_diff>
--- a/Mon_Rapport.docx
+++ b/Mon_Rapport.docx
@@ -395,15 +395,8 @@
         </w:rPr>
         <w:t xml:space="preserve">DEPARTEMENT </w:t>
       </w:r>
-      <w:r>
-        <w:rPr>
-          <w:rFonts w:ascii="Cambria" w:eastAsia="Times New Roman" w:hAnsi="Cambria" w:cs="Times New Roman"/>
-          <w:b/>
-          <w:caps/>
-          <w:lang w:bidi="en-US"/>
-        </w:rPr>
-        <w:t>D’</w:t>
-      </w:r>
+      <w:bookmarkStart w:id="0" w:name="_GoBack"/>
+      <w:bookmarkEnd w:id="0"/>
       <w:r>
         <w:rPr>
           <w:rFonts w:ascii="Cambria" w:eastAsia="Times New Roman" w:hAnsi="Cambria" w:cs="Times New Roman"/>
@@ -446,7 +439,14 @@
           <w:rFonts w:ascii="Cambria" w:eastAsia="Times New Roman" w:hAnsi="Cambria" w:cs="Times New Roman"/>
           <w:lang w:bidi="en-US"/>
         </w:rPr>
-        <w:t>d’études</w:t>
+        <w:t>d</w:t>
+      </w:r>
+      <w:r>
+        <w:rPr>
+          <w:rFonts w:ascii="Cambria" w:eastAsia="Times New Roman" w:hAnsi="Cambria" w:cs="Times New Roman"/>
+          <w:lang w:bidi="en-US"/>
+        </w:rPr>
+        <w:t>e cycle</w:t>
       </w:r>
       <w:r>
         <w:rPr>
@@ -1148,17 +1148,7 @@
           <w:b/>
           <w:lang w:bidi="en-US"/>
         </w:rPr>
-        <w:t>Année Académi</w:t>
-      </w:r>
-      <w:bookmarkStart w:id="0" w:name="_GoBack"/>
-      <w:bookmarkEnd w:id="0"/>
-      <w:r>
-        <w:rPr>
-          <w:rFonts w:ascii="Cambria" w:eastAsia="Times New Roman" w:hAnsi="Cambria" w:cs="Times New Roman"/>
-          <w:b/>
-          <w:lang w:bidi="en-US"/>
-        </w:rPr>
-        <w:t>que 2015/201</w:t>
+        <w:t>Année Académique 2015/201</w:t>
       </w:r>
       <w:bookmarkStart w:id="1" w:name="_Toc468224688"/>
       <w:r>

</xml_diff>

<commit_message>
jiga7 | Composition du jury
</commit_message>
<xml_diff>
--- a/Mon_Rapport.docx
+++ b/Mon_Rapport.docx
@@ -393,18 +393,7 @@
           <w:caps/>
           <w:lang w:bidi="en-US"/>
         </w:rPr>
-        <w:t xml:space="preserve">DEPARTEMENT </w:t>
-      </w:r>
-      <w:bookmarkStart w:id="0" w:name="_GoBack"/>
-      <w:bookmarkEnd w:id="0"/>
-      <w:r>
-        <w:rPr>
-          <w:rFonts w:ascii="Cambria" w:eastAsia="Times New Roman" w:hAnsi="Cambria" w:cs="Times New Roman"/>
-          <w:b/>
-          <w:caps/>
-          <w:lang w:bidi="en-US"/>
-        </w:rPr>
-        <w:t>INFORMATIQUE</w:t>
+        <w:t>DEPARTEMENT INFORMATIQUE</w:t>
       </w:r>
     </w:p>
     <w:p>
@@ -792,7 +781,23 @@
                 <w:b/>
                 <w:lang w:bidi="en-US"/>
               </w:rPr>
-              <w:t>___. ________________________________________________________</w:t>
+              <w:t>Pr</w:t>
+            </w:r>
+            <w:r>
+              <w:rPr>
+                <w:rFonts w:ascii="Cambria" w:eastAsia="Times New Roman" w:hAnsi="Cambria" w:cs="Times New Roman"/>
+                <w:b/>
+                <w:lang w:bidi="en-US"/>
+              </w:rPr>
+              <w:t xml:space="preserve">. </w:t>
+            </w:r>
+            <w:r>
+              <w:rPr>
+                <w:rFonts w:ascii="Cambria" w:eastAsia="Times New Roman" w:hAnsi="Cambria" w:cs="Times New Roman"/>
+                <w:b/>
+                <w:lang w:bidi="en-US"/>
+              </w:rPr>
+              <w:t>Ousmane SALL</w:t>
             </w:r>
           </w:p>
           <w:p>
@@ -874,7 +879,33 @@
                 <w:b/>
                 <w:lang w:bidi="en-US"/>
               </w:rPr>
-              <w:t>___. ________________________________________________________</w:t>
+              <w:t>Dr</w:t>
+            </w:r>
+            <w:r>
+              <w:rPr>
+                <w:rFonts w:ascii="Cambria" w:eastAsia="Times New Roman" w:hAnsi="Cambria" w:cs="Times New Roman"/>
+                <w:b/>
+                <w:lang w:bidi="en-US"/>
+              </w:rPr>
+              <w:t xml:space="preserve">. </w:t>
+            </w:r>
+            <w:proofErr w:type="spellStart"/>
+            <w:r>
+              <w:rPr>
+                <w:rFonts w:ascii="Cambria" w:eastAsia="Times New Roman" w:hAnsi="Cambria" w:cs="Times New Roman"/>
+                <w:b/>
+                <w:lang w:bidi="en-US"/>
+              </w:rPr>
+              <w:t>Cheikhou</w:t>
+            </w:r>
+            <w:proofErr w:type="spellEnd"/>
+            <w:r>
+              <w:rPr>
+                <w:rFonts w:ascii="Cambria" w:eastAsia="Times New Roman" w:hAnsi="Cambria" w:cs="Times New Roman"/>
+                <w:b/>
+                <w:lang w:bidi="en-US"/>
+              </w:rPr>
+              <w:t xml:space="preserve"> THIAM</w:t>
             </w:r>
           </w:p>
           <w:p>
@@ -892,7 +923,17 @@
                 <w:bCs/>
                 <w:lang w:bidi="en-US"/>
               </w:rPr>
-              <w:t>____________________________________________________________</w:t>
+              <w:t>____________________________________________</w:t>
+            </w:r>
+            <w:bookmarkStart w:id="0" w:name="_GoBack"/>
+            <w:bookmarkEnd w:id="0"/>
+            <w:r>
+              <w:rPr>
+                <w:rFonts w:ascii="Cambria" w:eastAsia="Times New Roman" w:hAnsi="Cambria" w:cs="Times New Roman"/>
+                <w:bCs/>
+                <w:lang w:bidi="en-US"/>
+              </w:rPr>
+              <w:t>________________</w:t>
             </w:r>
           </w:p>
           <w:p>
@@ -3922,7 +3963,7 @@
   <a:extraClrSchemeLst/>
   <a:extLst>
     <a:ext uri="{05A4C25C-085E-4340-85A3-A5531E510DB2}">
-      <thm15:themeFamily xmlns:thm15="http://schemas.microsoft.com/office/thememl/2012/main" xmlns="" name="Office Theme" id="{62F939B6-93AF-4DB8-9C6B-D6C7DFDC589F}" vid="{4A3C46E8-61CC-4603-A589-7422A47A8E4A}"/>
+      <thm15:themeFamily xmlns="" xmlns:thm15="http://schemas.microsoft.com/office/thememl/2012/main" name="Office Theme" id="{62F939B6-93AF-4DB8-9C6B-D6C7DFDC589F}" vid="{4A3C46E8-61CC-4603-A589-7422A47A8E4A}"/>
     </a:ext>
   </a:extLst>
 </a:theme>

</xml_diff>

<commit_message>
jiga7 | couleur verte su la page de garde
</commit_message>
<xml_diff>
--- a/Mon_Rapport.docx
+++ b/Mon_Rapport.docx
@@ -119,15 +119,19 @@
         <w:jc w:val="center"/>
         <w:rPr>
           <w:rFonts w:ascii="Cambria" w:eastAsia="Times New Roman" w:hAnsi="Cambria" w:cs="Times New Roman"/>
+          <w:color w:val="70AD47" w:themeColor="accent6"/>
           <w:sz w:val="16"/>
           <w:szCs w:val="16"/>
           <w:lang w:bidi="en-US"/>
         </w:rPr>
       </w:pPr>
-      <w:r>
-        <w:rPr>
-          <w:rFonts w:ascii="Cambria" w:eastAsia="Times New Roman" w:hAnsi="Cambria" w:cs="Times New Roman"/>
-          <w:b/>
+      <w:bookmarkStart w:id="0" w:name="_GoBack"/>
+      <w:bookmarkEnd w:id="0"/>
+      <w:r>
+        <w:rPr>
+          <w:rFonts w:ascii="Cambria" w:eastAsia="Times New Roman" w:hAnsi="Cambria" w:cs="Times New Roman"/>
+          <w:b/>
+          <w:color w:val="70AD47" w:themeColor="accent6"/>
           <w:sz w:val="16"/>
           <w:szCs w:val="16"/>
           <w:lang w:bidi="en-US"/>
@@ -142,13 +146,15 @@
         <w:rPr>
           <w:rFonts w:ascii="Cambria" w:eastAsia="Times New Roman" w:hAnsi="Cambria" w:cs="Times New Roman"/>
           <w:b/>
-          <w:lang w:bidi="en-US"/>
-        </w:rPr>
-      </w:pPr>
-      <w:r>
-        <w:rPr>
-          <w:rFonts w:ascii="Cambria" w:eastAsia="Times New Roman" w:hAnsi="Cambria" w:cs="Times New Roman"/>
-          <w:b/>
+          <w:color w:val="70AD47" w:themeColor="accent6"/>
+          <w:lang w:bidi="en-US"/>
+        </w:rPr>
+      </w:pPr>
+      <w:r>
+        <w:rPr>
+          <w:rFonts w:ascii="Cambria" w:eastAsia="Times New Roman" w:hAnsi="Cambria" w:cs="Times New Roman"/>
+          <w:b/>
+          <w:color w:val="70AD47" w:themeColor="accent6"/>
           <w:lang w:bidi="en-US"/>
         </w:rPr>
         <w:t>MINISTERE DE L'ENSEIGNEMENT SUPERIEUR ET DE LA RECHERCHE</w:t>
@@ -162,6 +168,7 @@
           <w:rFonts w:ascii="Cambria" w:eastAsia="Times New Roman" w:hAnsi="Cambria" w:cs="Times New Roman"/>
           <w:b/>
           <w:smallCaps/>
+          <w:color w:val="70AD47" w:themeColor="accent6"/>
           <w:lang w:bidi="en-US"/>
         </w:rPr>
       </w:pPr>
@@ -170,6 +177,7 @@
           <w:rFonts w:ascii="Cambria" w:eastAsia="Times New Roman" w:hAnsi="Cambria" w:cs="Times New Roman"/>
           <w:b/>
           <w:caps/>
+          <w:color w:val="70AD47" w:themeColor="accent6"/>
           <w:lang w:bidi="en-US"/>
         </w:rPr>
         <w:t>U</w:t>
@@ -179,6 +187,7 @@
           <w:rFonts w:ascii="Cambria" w:eastAsia="Times New Roman" w:hAnsi="Cambria" w:cs="Times New Roman"/>
           <w:b/>
           <w:smallCaps/>
+          <w:color w:val="70AD47" w:themeColor="accent6"/>
           <w:lang w:bidi="en-US"/>
         </w:rPr>
         <w:t>NIVERSITE</w:t>
@@ -187,6 +196,7 @@
         <w:rPr>
           <w:rFonts w:ascii="Cambria" w:eastAsia="Times New Roman" w:hAnsi="Cambria" w:cs="Times New Roman"/>
           <w:b/>
+          <w:color w:val="70AD47" w:themeColor="accent6"/>
           <w:lang w:bidi="en-US"/>
         </w:rPr>
         <w:t xml:space="preserve"> DE THIES</w:t>
@@ -200,16 +210,18 @@
           <w:rFonts w:ascii="Cambria" w:eastAsia="Times New Roman" w:hAnsi="Cambria" w:cs="Times New Roman"/>
           <w:b/>
           <w:smallCaps/>
+          <w:color w:val="70AD47" w:themeColor="accent6"/>
           <w:lang w:bidi="en-US"/>
         </w:rPr>
       </w:pPr>
       <w:r>
         <w:rPr>
           <w:noProof/>
+          <w:color w:val="70AD47" w:themeColor="accent6"/>
           <w:lang w:eastAsia="fr-FR"/>
         </w:rPr>
         <w:drawing>
-          <wp:inline distT="0" distB="0" distL="0" distR="0" wp14:anchorId="54C8A3C5" wp14:editId="303F9B21">
+          <wp:inline distT="0" distB="0" distL="0" distR="0" wp14:anchorId="2FF854B6" wp14:editId="64D68875">
             <wp:extent cx="888057" cy="900000"/>
             <wp:effectExtent l="0" t="0" r="0" b="0"/>
             <wp:docPr id="16" name="Image 16"/>
@@ -259,6 +271,7 @@
           <w:rFonts w:ascii="Cambria" w:eastAsia="Times New Roman" w:hAnsi="Cambria" w:cs="Times New Roman"/>
           <w:b/>
           <w:smallCaps/>
+          <w:color w:val="70AD47" w:themeColor="accent6"/>
           <w:sz w:val="28"/>
           <w:szCs w:val="28"/>
           <w:lang w:bidi="en-US"/>
@@ -269,6 +282,7 @@
           <w:rFonts w:ascii="Cambria" w:eastAsia="Times New Roman" w:hAnsi="Cambria" w:cs="Times New Roman"/>
           <w:b/>
           <w:caps/>
+          <w:color w:val="70AD47" w:themeColor="accent6"/>
           <w:sz w:val="28"/>
           <w:szCs w:val="28"/>
           <w:lang w:bidi="en-US"/>
@@ -280,6 +294,7 @@
           <w:rFonts w:ascii="Cambria" w:eastAsia="Times New Roman" w:hAnsi="Cambria" w:cs="Times New Roman"/>
           <w:b/>
           <w:smallCaps/>
+          <w:color w:val="70AD47" w:themeColor="accent6"/>
           <w:sz w:val="28"/>
           <w:szCs w:val="28"/>
           <w:lang w:bidi="en-US"/>
@@ -291,6 +306,7 @@
           <w:rFonts w:ascii="Cambria" w:eastAsia="Times New Roman" w:hAnsi="Cambria" w:cs="Times New Roman"/>
           <w:b/>
           <w:caps/>
+          <w:color w:val="70AD47" w:themeColor="accent6"/>
           <w:sz w:val="28"/>
           <w:szCs w:val="28"/>
           <w:lang w:bidi="en-US"/>
@@ -302,6 +318,7 @@
           <w:rFonts w:ascii="Cambria" w:eastAsia="Times New Roman" w:hAnsi="Cambria" w:cs="Times New Roman"/>
           <w:b/>
           <w:smallCaps/>
+          <w:color w:val="70AD47" w:themeColor="accent6"/>
           <w:sz w:val="28"/>
           <w:szCs w:val="28"/>
           <w:lang w:bidi="en-US"/>
@@ -313,6 +330,7 @@
           <w:rFonts w:ascii="Cambria" w:eastAsia="Times New Roman" w:hAnsi="Cambria" w:cs="Times New Roman"/>
           <w:b/>
           <w:caps/>
+          <w:color w:val="70AD47" w:themeColor="accent6"/>
           <w:sz w:val="28"/>
           <w:szCs w:val="28"/>
           <w:lang w:bidi="en-US"/>
@@ -324,6 +342,7 @@
           <w:rFonts w:ascii="Cambria" w:eastAsia="Times New Roman" w:hAnsi="Cambria" w:cs="Times New Roman"/>
           <w:b/>
           <w:smallCaps/>
+          <w:color w:val="70AD47" w:themeColor="accent6"/>
           <w:sz w:val="28"/>
           <w:szCs w:val="28"/>
           <w:lang w:bidi="en-US"/>
@@ -335,6 +354,7 @@
           <w:rFonts w:ascii="Cambria" w:eastAsia="Times New Roman" w:hAnsi="Cambria" w:cs="Times New Roman"/>
           <w:b/>
           <w:caps/>
+          <w:color w:val="70AD47" w:themeColor="accent6"/>
           <w:sz w:val="28"/>
           <w:szCs w:val="28"/>
           <w:lang w:bidi="en-US"/>
@@ -346,6 +366,7 @@
           <w:rFonts w:ascii="Cambria" w:eastAsia="Times New Roman" w:hAnsi="Cambria" w:cs="Times New Roman"/>
           <w:b/>
           <w:smallCaps/>
+          <w:color w:val="70AD47" w:themeColor="accent6"/>
           <w:sz w:val="28"/>
           <w:szCs w:val="28"/>
           <w:lang w:bidi="en-US"/>
@@ -357,6 +378,7 @@
           <w:rFonts w:ascii="Cambria" w:eastAsia="Times New Roman" w:hAnsi="Cambria" w:cs="Times New Roman"/>
           <w:b/>
           <w:caps/>
+          <w:color w:val="70AD47" w:themeColor="accent6"/>
           <w:sz w:val="28"/>
           <w:szCs w:val="28"/>
           <w:lang w:bidi="en-US"/>
@@ -368,6 +390,7 @@
           <w:rFonts w:ascii="Cambria" w:eastAsia="Times New Roman" w:hAnsi="Cambria" w:cs="Times New Roman"/>
           <w:b/>
           <w:smallCaps/>
+          <w:color w:val="70AD47" w:themeColor="accent6"/>
           <w:sz w:val="28"/>
           <w:szCs w:val="28"/>
           <w:lang w:bidi="en-US"/>
@@ -383,6 +406,7 @@
           <w:rFonts w:ascii="Cambria" w:eastAsia="Times New Roman" w:hAnsi="Cambria" w:cs="Times New Roman"/>
           <w:b/>
           <w:smallCaps/>
+          <w:color w:val="70AD47" w:themeColor="accent6"/>
           <w:lang w:bidi="en-US"/>
         </w:rPr>
       </w:pPr>
@@ -391,6 +415,7 @@
           <w:rFonts w:ascii="Cambria" w:eastAsia="Times New Roman" w:hAnsi="Cambria" w:cs="Times New Roman"/>
           <w:b/>
           <w:caps/>
+          <w:color w:val="70AD47" w:themeColor="accent6"/>
           <w:lang w:bidi="en-US"/>
         </w:rPr>
         <w:t>DEPARTEMENT INFORMATIQUE</w:t>
@@ -923,17 +948,7 @@
                 <w:bCs/>
                 <w:lang w:bidi="en-US"/>
               </w:rPr>
-              <w:t>____________________________________________</w:t>
-            </w:r>
-            <w:bookmarkStart w:id="0" w:name="_GoBack"/>
-            <w:bookmarkEnd w:id="0"/>
-            <w:r>
-              <w:rPr>
-                <w:rFonts w:ascii="Cambria" w:eastAsia="Times New Roman" w:hAnsi="Cambria" w:cs="Times New Roman"/>
-                <w:bCs/>
-                <w:lang w:bidi="en-US"/>
-              </w:rPr>
-              <w:t>________________</w:t>
+              <w:t>____________________________________________________________</w:t>
             </w:r>
           </w:p>
           <w:p>
@@ -3963,7 +3978,7 @@
   <a:extraClrSchemeLst/>
   <a:extLst>
     <a:ext uri="{05A4C25C-085E-4340-85A3-A5531E510DB2}">
-      <thm15:themeFamily xmlns="" xmlns:thm15="http://schemas.microsoft.com/office/thememl/2012/main" name="Office Theme" id="{62F939B6-93AF-4DB8-9C6B-D6C7DFDC589F}" vid="{4A3C46E8-61CC-4603-A589-7422A47A8E4A}"/>
+      <thm15:themeFamily xmlns:thm15="http://schemas.microsoft.com/office/thememl/2012/main" xmlns="" name="Office Theme" id="{62F939B6-93AF-4DB8-9C6B-D6C7DFDC589F}" vid="{4A3C46E8-61CC-4603-A589-7422A47A8E4A}"/>
     </a:ext>
   </a:extLst>
 </a:theme>

</xml_diff>